<commit_message>
chore: Remove Empty Page
</commit_message>
<xml_diff>
--- a/Homeworks/S2-97-98/CN1-S2-97-98-HW9.docx
+++ b/Homeworks/S2-97-98/CN1-S2-97-98-HW9.docx
@@ -1,6 +1,6 @@
 
 <file path=word/document.xml><?xml version="1.0" encoding="utf-8"?>
-<w:document xmlns:wpc="http://schemas.microsoft.com/office/word/2010/wordprocessingCanvas" xmlns:cx="http://schemas.microsoft.com/office/drawing/2014/chartex" xmlns:cx1="http://schemas.microsoft.com/office/drawing/2015/9/8/chartex" xmlns:cx2="http://schemas.microsoft.com/office/drawing/2015/10/21/chartex" xmlns:cx3="http://schemas.microsoft.com/office/drawing/2016/5/9/chartex" xmlns:cx4="http://schemas.microsoft.com/office/drawing/2016/5/10/chartex" xmlns:cx5="http://schemas.microsoft.com/office/drawing/2016/5/11/chartex" xmlns:cx6="http://schemas.microsoft.com/office/drawing/2016/5/12/chartex" xmlns:cx7="http://schemas.microsoft.com/office/drawing/2016/5/13/chartex" xmlns:cx8="http://schemas.microsoft.com/office/drawing/2016/5/14/chartex" xmlns:mc="http://schemas.openxmlformats.org/markup-compatibility/2006" xmlns:aink="http://schemas.microsoft.com/office/drawing/2016/ink" xmlns:am3d="http://schemas.microsoft.com/office/drawing/2017/model3d" xmlns:o="urn:schemas-microsoft-com:office:office" xmlns:r="http://schemas.openxmlformats.org/officeDocument/2006/relationships" xmlns:m="http://schemas.openxmlformats.org/officeDocument/2006/math" xmlns:v="urn:schemas-microsoft-com:vml" xmlns:wp14="http://schemas.microsoft.com/office/word/2010/wordprocessingDrawing" xmlns:wp="http://schemas.openxmlformats.org/drawingml/2006/wordprocessingDrawing" xmlns:w10="urn:schemas-microsoft-com:office:word" xmlns:w="http://schemas.openxmlformats.org/wordprocessingml/2006/main" xmlns:w14="http://schemas.microsoft.com/office/word/2010/wordml" xmlns:w15="http://schemas.microsoft.com/office/word/2012/wordml" xmlns:w16cid="http://schemas.microsoft.com/office/word/2016/wordml/cid" xmlns:w16se="http://schemas.microsoft.com/office/word/2015/wordml/symex" xmlns:wpg="http://schemas.microsoft.com/office/word/2010/wordprocessingGroup" xmlns:wpi="http://schemas.microsoft.com/office/word/2010/wordprocessingInk" xmlns:wne="http://schemas.microsoft.com/office/word/2006/wordml" xmlns:wps="http://schemas.microsoft.com/office/word/2010/wordprocessingShape" mc:Ignorable="w14 w15 w16se w16cid wp14">
+<w:document xmlns:wpc="http://schemas.microsoft.com/office/word/2010/wordprocessingCanvas" xmlns:cx="http://schemas.microsoft.com/office/drawing/2014/chartex" xmlns:cx1="http://schemas.microsoft.com/office/drawing/2015/9/8/chartex" xmlns:cx2="http://schemas.microsoft.com/office/drawing/2015/10/21/chartex" xmlns:cx3="http://schemas.microsoft.com/office/drawing/2016/5/9/chartex" xmlns:cx4="http://schemas.microsoft.com/office/drawing/2016/5/10/chartex" xmlns:cx5="http://schemas.microsoft.com/office/drawing/2016/5/11/chartex" xmlns:cx6="http://schemas.microsoft.com/office/drawing/2016/5/12/chartex" xmlns:cx7="http://schemas.microsoft.com/office/drawing/2016/5/13/chartex" xmlns:cx8="http://schemas.microsoft.com/office/drawing/2016/5/14/chartex" xmlns:mc="http://schemas.openxmlformats.org/markup-compatibility/2006" xmlns:aink="http://schemas.microsoft.com/office/drawing/2016/ink" xmlns:am3d="http://schemas.microsoft.com/office/drawing/2017/model3d" xmlns:o="urn:schemas-microsoft-com:office:office" xmlns:r="http://schemas.openxmlformats.org/officeDocument/2006/relationships" xmlns:m="http://schemas.openxmlformats.org/officeDocument/2006/math" xmlns:v="urn:schemas-microsoft-com:vml" xmlns:wp14="http://schemas.microsoft.com/office/word/2010/wordprocessingDrawing" xmlns:wp="http://schemas.openxmlformats.org/drawingml/2006/wordprocessingDrawing" xmlns:w10="urn:schemas-microsoft-com:office:word" xmlns:w="http://schemas.openxmlformats.org/wordprocessingml/2006/main" xmlns:w14="http://schemas.microsoft.com/office/word/2010/wordml" xmlns:w15="http://schemas.microsoft.com/office/word/2012/wordml" xmlns:w16cex="http://schemas.microsoft.com/office/word/2018/wordml/cex" xmlns:w16cid="http://schemas.microsoft.com/office/word/2016/wordml/cid" xmlns:w16="http://schemas.microsoft.com/office/word/2018/wordml" xmlns:w16se="http://schemas.microsoft.com/office/word/2015/wordml/symex" xmlns:wpg="http://schemas.microsoft.com/office/word/2010/wordprocessingGroup" xmlns:wpi="http://schemas.microsoft.com/office/word/2010/wordprocessingInk" xmlns:wne="http://schemas.microsoft.com/office/word/2006/wordml" xmlns:wps="http://schemas.microsoft.com/office/word/2010/wordprocessingShape" mc:Ignorable="w14 w15 w16se w16cid w16 w16cex wp14">
   <w:body>
     <w:p>
       <w:pPr>
@@ -576,7 +576,6 @@
           <w:rFonts w:hint="cs"/>
           <w:rtl/>
         </w:rPr>
-        <w:lastRenderedPageBreak/>
         <w:t>الف)</w:t>
       </w:r>
     </w:p>
@@ -2443,29 +2442,6 @@
     <w:p>
       <w:pPr>
         <w:rPr>
-          <w:color w:val="0070C0"/>
-          <w:rtl/>
-        </w:rPr>
-      </w:pPr>
-    </w:p>
-    <w:p>
-      <w:pPr>
-        <w:rPr>
-          <w:color w:val="0070C0"/>
-          <w:rtl/>
-        </w:rPr>
-      </w:pPr>
-      <w:r>
-        <w:rPr>
-          <w:color w:val="0070C0"/>
-          <w:rtl/>
-        </w:rPr>
-        <w:br w:type="page"/>
-      </w:r>
-    </w:p>
-    <w:p>
-      <w:pPr>
-        <w:rPr>
           <w:rtl/>
           <w:lang w:bidi="fa-IR"/>
         </w:rPr>
@@ -3117,11 +3093,9 @@
         </w:rPr>
         <w:t xml:space="preserve">چون در این مقدار </w:t>
       </w:r>
-      <w:proofErr w:type="spellStart"/>
       <w:r>
         <w:t>Slowstart</w:t>
       </w:r>
-      <w:proofErr w:type="spellEnd"/>
       <w:r>
         <w:rPr>
           <w:rFonts w:hint="cs"/>
@@ -3767,19 +3741,11 @@
         </w:rPr>
         <w:t xml:space="preserve">با فرض اینکه آستانه ازدحام اولیه </w:t>
       </w:r>
-      <w:proofErr w:type="spellStart"/>
-      <w:r>
-        <w:rPr>
-          <w:lang w:bidi="fa-IR"/>
-        </w:rPr>
-        <w:t>ssthresh</w:t>
-      </w:r>
-      <w:proofErr w:type="spellEnd"/>
-      <w:r>
-        <w:rPr>
-          <w:lang w:bidi="fa-IR"/>
-        </w:rPr>
-        <w:t xml:space="preserve"> = 32MSS</w:t>
+      <w:r>
+        <w:rPr>
+          <w:lang w:bidi="fa-IR"/>
+        </w:rPr>
+        <w:t>ssthresh = 32MSS</w:t>
       </w:r>
       <w:r>
         <w:rPr>
@@ -3833,14 +3799,12 @@
         </w:rPr>
         <w:t xml:space="preserve">الف) مقدار </w:t>
       </w:r>
-      <w:proofErr w:type="spellStart"/>
       <w:r>
         <w:rPr>
           <w:lang w:bidi="fa-IR"/>
         </w:rPr>
         <w:t>ssthresh</w:t>
       </w:r>
-      <w:proofErr w:type="spellEnd"/>
       <w:r>
         <w:rPr>
           <w:rFonts w:hint="cs"/>
@@ -3986,7 +3950,6 @@
           <w:rFonts w:hint="cs"/>
           <w:rtl/>
         </w:rPr>
-        <w:lastRenderedPageBreak/>
         <w:t>الف)</w:t>
       </w:r>
     </w:p>
@@ -4004,13 +3967,8 @@
         <w:pStyle w:val="Solution"/>
         <w:bidi w:val="0"/>
       </w:pPr>
-      <w:proofErr w:type="spellStart"/>
-      <w:r>
-        <w:t>Sstreh</w:t>
-      </w:r>
-      <w:proofErr w:type="spellEnd"/>
-      <w:r>
-        <w:t>=21</w:t>
+      <w:r>
+        <w:t>Sstreh=21</w:t>
       </w:r>
     </w:p>
     <w:p>
@@ -4018,13 +3976,8 @@
         <w:pStyle w:val="Solution"/>
         <w:bidi w:val="0"/>
       </w:pPr>
-      <w:proofErr w:type="spellStart"/>
-      <w:r>
-        <w:t>Cwnd</w:t>
-      </w:r>
-      <w:proofErr w:type="spellEnd"/>
-      <w:r>
-        <w:t>=23</w:t>
+      <w:r>
+        <w:t>Cwnd=23</w:t>
       </w:r>
     </w:p>
     <w:p>
@@ -4041,13 +3994,8 @@
         <w:pStyle w:val="Solution"/>
         <w:bidi w:val="0"/>
       </w:pPr>
-      <w:proofErr w:type="spellStart"/>
-      <w:r>
-        <w:t>Sstreh</w:t>
-      </w:r>
-      <w:proofErr w:type="spellEnd"/>
-      <w:r>
-        <w:t>=21</w:t>
+      <w:r>
+        <w:t>Sstreh=21</w:t>
       </w:r>
     </w:p>
     <w:p>
@@ -4055,13 +4003,8 @@
         <w:pStyle w:val="Solution"/>
         <w:bidi w:val="0"/>
       </w:pPr>
-      <w:proofErr w:type="spellStart"/>
-      <w:r>
-        <w:t>Cwnd</w:t>
-      </w:r>
-      <w:proofErr w:type="spellEnd"/>
-      <w:r>
-        <w:t>=4</w:t>
+      <w:r>
+        <w:t>Cwnd=4</w:t>
       </w:r>
     </w:p>
     <w:p>
@@ -4093,13 +4036,8 @@
         <w:pStyle w:val="Solution"/>
         <w:bidi w:val="0"/>
       </w:pPr>
-      <w:proofErr w:type="spellStart"/>
-      <w:r>
-        <w:t>Cwnd</w:t>
-      </w:r>
-      <w:proofErr w:type="spellEnd"/>
-      <w:r>
-        <w:t>=26</w:t>
+      <w:r>
+        <w:t>Cwnd=26</w:t>
       </w:r>
     </w:p>
     <w:p>
@@ -4116,13 +4054,8 @@
         <w:pStyle w:val="Solution"/>
         <w:bidi w:val="0"/>
       </w:pPr>
-      <w:proofErr w:type="spellStart"/>
-      <w:r>
-        <w:t>Cwnd</w:t>
-      </w:r>
-      <w:proofErr w:type="spellEnd"/>
-      <w:r>
-        <w:t>=21</w:t>
+      <w:r>
+        <w:t>Cwnd=21</w:t>
       </w:r>
     </w:p>
     <w:p>
@@ -5036,7 +4969,6 @@
       <w:pPr>
         <w:pStyle w:val="Solution"/>
         <w:rPr>
-          <w:rFonts w:hint="cs"/>
           <w:rtl/>
         </w:rPr>
       </w:pPr>
@@ -5295,7 +5227,7 @@
       <w:pPr>
         <w:pStyle w:val="Solution"/>
         <w:rPr>
-          <w:rFonts w:eastAsiaTheme="minorEastAsia" w:hint="cs"/>
+          <w:rFonts w:eastAsiaTheme="minorEastAsia"/>
           <w:i/>
           <w:rtl/>
         </w:rPr>
@@ -5405,7 +5337,7 @@
       <w:pPr>
         <w:pStyle w:val="Solution"/>
         <w:rPr>
-          <w:rFonts w:eastAsiaTheme="minorEastAsia" w:hint="cs"/>
+          <w:rFonts w:eastAsiaTheme="minorEastAsia"/>
           <w:i/>
         </w:rPr>
       </w:pPr>
@@ -5557,13 +5489,7 @@
                 <w:rPr>
                   <w:rFonts w:ascii="Cambria Math" w:eastAsiaTheme="minorEastAsia" w:hAnsi="Cambria Math"/>
                 </w:rPr>
-                <m:t>2a</m:t>
-              </m:r>
-              <m:r>
-                <w:rPr>
-                  <w:rFonts w:ascii="Cambria Math" w:eastAsiaTheme="minorEastAsia" w:hAnsi="Cambria Math"/>
-                </w:rPr>
-                <m:t>+1</m:t>
+                <m:t>2a+1</m:t>
               </m:r>
             </m:num>
             <m:den>
@@ -7978,13 +7904,8 @@
         <w:pStyle w:val="Solution"/>
         <w:bidi w:val="0"/>
       </w:pPr>
-      <w:proofErr w:type="gramStart"/>
-      <w:r>
-        <w:t>min(</w:t>
-      </w:r>
-      <w:proofErr w:type="gramEnd"/>
-      <w:r>
-        <w:t>32KB, 24KB) = 24KB</w:t>
+      <w:r>
+        <w:t>min(32KB, 24KB) = 24KB</w:t>
       </w:r>
     </w:p>
     <w:p>
@@ -8002,7 +7923,6 @@
     <w:p>
       <w:pPr>
         <w:rPr>
-          <w:rFonts w:hint="cs"/>
           <w:rtl/>
           <w:lang w:bidi="fa-IR"/>
         </w:rPr>
@@ -8147,7 +8067,6 @@
     <w:p>
       <w:pPr>
         <w:rPr>
-          <w:rFonts w:hint="cs"/>
           <w:rtl/>
           <w:lang w:bidi="fa-IR"/>
         </w:rPr>
@@ -9016,13 +8935,8 @@
             <w:pPr>
               <w:jc w:val="right"/>
             </w:pPr>
-            <w:proofErr w:type="spellStart"/>
             <w:r>
-              <w:t>ssthresh</w:t>
-            </w:r>
-            <w:proofErr w:type="spellEnd"/>
-            <w:r>
-              <w:t xml:space="preserve"> (MSS)</w:t>
+              <w:t>ssthresh (MSS)</w:t>
             </w:r>
           </w:p>
         </w:tc>
@@ -9048,13 +8962,8 @@
             <w:pPr>
               <w:jc w:val="right"/>
             </w:pPr>
-            <w:proofErr w:type="spellStart"/>
             <w:r>
-              <w:t>cwnd</w:t>
-            </w:r>
-            <w:proofErr w:type="spellEnd"/>
-            <w:r>
-              <w:t xml:space="preserve"> (MSS)</w:t>
+              <w:t>cwnd (MSS)</w:t>
             </w:r>
           </w:p>
         </w:tc>
@@ -10113,7 +10022,6 @@
     <w:p>
       <w:pPr>
         <w:rPr>
-          <w:rFonts w:hint="cs"/>
           <w:rtl/>
         </w:rPr>
       </w:pPr>
@@ -10142,7 +10050,7 @@
 </file>
 
 <file path=word/endnotes.xml><?xml version="1.0" encoding="utf-8"?>
-<w:endnotes xmlns:wpc="http://schemas.microsoft.com/office/word/2010/wordprocessingCanvas" xmlns:cx="http://schemas.microsoft.com/office/drawing/2014/chartex" xmlns:cx1="http://schemas.microsoft.com/office/drawing/2015/9/8/chartex" xmlns:cx2="http://schemas.microsoft.com/office/drawing/2015/10/21/chartex" xmlns:cx3="http://schemas.microsoft.com/office/drawing/2016/5/9/chartex" xmlns:cx4="http://schemas.microsoft.com/office/drawing/2016/5/10/chartex" xmlns:cx5="http://schemas.microsoft.com/office/drawing/2016/5/11/chartex" xmlns:cx6="http://schemas.microsoft.com/office/drawing/2016/5/12/chartex" xmlns:cx7="http://schemas.microsoft.com/office/drawing/2016/5/13/chartex" xmlns:cx8="http://schemas.microsoft.com/office/drawing/2016/5/14/chartex" xmlns:mc="http://schemas.openxmlformats.org/markup-compatibility/2006" xmlns:aink="http://schemas.microsoft.com/office/drawing/2016/ink" xmlns:am3d="http://schemas.microsoft.com/office/drawing/2017/model3d" xmlns:o="urn:schemas-microsoft-com:office:office" xmlns:r="http://schemas.openxmlformats.org/officeDocument/2006/relationships" xmlns:m="http://schemas.openxmlformats.org/officeDocument/2006/math" xmlns:v="urn:schemas-microsoft-com:vml" xmlns:wp14="http://schemas.microsoft.com/office/word/2010/wordprocessingDrawing" xmlns:wp="http://schemas.openxmlformats.org/drawingml/2006/wordprocessingDrawing" xmlns:w10="urn:schemas-microsoft-com:office:word" xmlns:w="http://schemas.openxmlformats.org/wordprocessingml/2006/main" xmlns:w14="http://schemas.microsoft.com/office/word/2010/wordml" xmlns:w15="http://schemas.microsoft.com/office/word/2012/wordml" xmlns:w16cid="http://schemas.microsoft.com/office/word/2016/wordml/cid" xmlns:w16se="http://schemas.microsoft.com/office/word/2015/wordml/symex" xmlns:wpg="http://schemas.microsoft.com/office/word/2010/wordprocessingGroup" xmlns:wpi="http://schemas.microsoft.com/office/word/2010/wordprocessingInk" xmlns:wne="http://schemas.microsoft.com/office/word/2006/wordml" xmlns:wps="http://schemas.microsoft.com/office/word/2010/wordprocessingShape" mc:Ignorable="w14 w15 w16se w16cid wp14">
+<w:endnotes xmlns:wpc="http://schemas.microsoft.com/office/word/2010/wordprocessingCanvas" xmlns:cx="http://schemas.microsoft.com/office/drawing/2014/chartex" xmlns:cx1="http://schemas.microsoft.com/office/drawing/2015/9/8/chartex" xmlns:cx2="http://schemas.microsoft.com/office/drawing/2015/10/21/chartex" xmlns:cx3="http://schemas.microsoft.com/office/drawing/2016/5/9/chartex" xmlns:cx4="http://schemas.microsoft.com/office/drawing/2016/5/10/chartex" xmlns:cx5="http://schemas.microsoft.com/office/drawing/2016/5/11/chartex" xmlns:cx6="http://schemas.microsoft.com/office/drawing/2016/5/12/chartex" xmlns:cx7="http://schemas.microsoft.com/office/drawing/2016/5/13/chartex" xmlns:cx8="http://schemas.microsoft.com/office/drawing/2016/5/14/chartex" xmlns:mc="http://schemas.openxmlformats.org/markup-compatibility/2006" xmlns:aink="http://schemas.microsoft.com/office/drawing/2016/ink" xmlns:am3d="http://schemas.microsoft.com/office/drawing/2017/model3d" xmlns:o="urn:schemas-microsoft-com:office:office" xmlns:r="http://schemas.openxmlformats.org/officeDocument/2006/relationships" xmlns:m="http://schemas.openxmlformats.org/officeDocument/2006/math" xmlns:v="urn:schemas-microsoft-com:vml" xmlns:wp14="http://schemas.microsoft.com/office/word/2010/wordprocessingDrawing" xmlns:wp="http://schemas.openxmlformats.org/drawingml/2006/wordprocessingDrawing" xmlns:w10="urn:schemas-microsoft-com:office:word" xmlns:w="http://schemas.openxmlformats.org/wordprocessingml/2006/main" xmlns:w14="http://schemas.microsoft.com/office/word/2010/wordml" xmlns:w15="http://schemas.microsoft.com/office/word/2012/wordml" xmlns:w16cex="http://schemas.microsoft.com/office/word/2018/wordml/cex" xmlns:w16cid="http://schemas.microsoft.com/office/word/2016/wordml/cid" xmlns:w16="http://schemas.microsoft.com/office/word/2018/wordml" xmlns:w16se="http://schemas.microsoft.com/office/word/2015/wordml/symex" xmlns:wpg="http://schemas.microsoft.com/office/word/2010/wordprocessingGroup" xmlns:wpi="http://schemas.microsoft.com/office/word/2010/wordprocessingInk" xmlns:wne="http://schemas.microsoft.com/office/word/2006/wordml" xmlns:wps="http://schemas.microsoft.com/office/word/2010/wordprocessingShape" mc:Ignorable="w14 w15 w16se w16cid w16 w16cex wp14">
   <w:endnote w:type="separator" w:id="-1">
     <w:p>
       <w:r>
@@ -10161,7 +10069,7 @@
 </file>
 
 <file path=word/footer1.xml><?xml version="1.0" encoding="utf-8"?>
-<w:ftr xmlns:wpc="http://schemas.microsoft.com/office/word/2010/wordprocessingCanvas" xmlns:cx="http://schemas.microsoft.com/office/drawing/2014/chartex" xmlns:cx1="http://schemas.microsoft.com/office/drawing/2015/9/8/chartex" xmlns:cx2="http://schemas.microsoft.com/office/drawing/2015/10/21/chartex" xmlns:cx3="http://schemas.microsoft.com/office/drawing/2016/5/9/chartex" xmlns:cx4="http://schemas.microsoft.com/office/drawing/2016/5/10/chartex" xmlns:cx5="http://schemas.microsoft.com/office/drawing/2016/5/11/chartex" xmlns:cx6="http://schemas.microsoft.com/office/drawing/2016/5/12/chartex" xmlns:cx7="http://schemas.microsoft.com/office/drawing/2016/5/13/chartex" xmlns:cx8="http://schemas.microsoft.com/office/drawing/2016/5/14/chartex" xmlns:mc="http://schemas.openxmlformats.org/markup-compatibility/2006" xmlns:aink="http://schemas.microsoft.com/office/drawing/2016/ink" xmlns:am3d="http://schemas.microsoft.com/office/drawing/2017/model3d" xmlns:o="urn:schemas-microsoft-com:office:office" xmlns:r="http://schemas.openxmlformats.org/officeDocument/2006/relationships" xmlns:m="http://schemas.openxmlformats.org/officeDocument/2006/math" xmlns:v="urn:schemas-microsoft-com:vml" xmlns:wp14="http://schemas.microsoft.com/office/word/2010/wordprocessingDrawing" xmlns:wp="http://schemas.openxmlformats.org/drawingml/2006/wordprocessingDrawing" xmlns:w10="urn:schemas-microsoft-com:office:word" xmlns:w="http://schemas.openxmlformats.org/wordprocessingml/2006/main" xmlns:w14="http://schemas.microsoft.com/office/word/2010/wordml" xmlns:w15="http://schemas.microsoft.com/office/word/2012/wordml" xmlns:w16cid="http://schemas.microsoft.com/office/word/2016/wordml/cid" xmlns:w16se="http://schemas.microsoft.com/office/word/2015/wordml/symex" xmlns:wpg="http://schemas.microsoft.com/office/word/2010/wordprocessingGroup" xmlns:wpi="http://schemas.microsoft.com/office/word/2010/wordprocessingInk" xmlns:wne="http://schemas.microsoft.com/office/word/2006/wordml" xmlns:wps="http://schemas.microsoft.com/office/word/2010/wordprocessingShape" mc:Ignorable="w14 w15 w16se w16cid wp14">
+<w:ftr xmlns:wpc="http://schemas.microsoft.com/office/word/2010/wordprocessingCanvas" xmlns:cx="http://schemas.microsoft.com/office/drawing/2014/chartex" xmlns:cx1="http://schemas.microsoft.com/office/drawing/2015/9/8/chartex" xmlns:cx2="http://schemas.microsoft.com/office/drawing/2015/10/21/chartex" xmlns:cx3="http://schemas.microsoft.com/office/drawing/2016/5/9/chartex" xmlns:cx4="http://schemas.microsoft.com/office/drawing/2016/5/10/chartex" xmlns:cx5="http://schemas.microsoft.com/office/drawing/2016/5/11/chartex" xmlns:cx6="http://schemas.microsoft.com/office/drawing/2016/5/12/chartex" xmlns:cx7="http://schemas.microsoft.com/office/drawing/2016/5/13/chartex" xmlns:cx8="http://schemas.microsoft.com/office/drawing/2016/5/14/chartex" xmlns:mc="http://schemas.openxmlformats.org/markup-compatibility/2006" xmlns:aink="http://schemas.microsoft.com/office/drawing/2016/ink" xmlns:am3d="http://schemas.microsoft.com/office/drawing/2017/model3d" xmlns:o="urn:schemas-microsoft-com:office:office" xmlns:r="http://schemas.openxmlformats.org/officeDocument/2006/relationships" xmlns:m="http://schemas.openxmlformats.org/officeDocument/2006/math" xmlns:v="urn:schemas-microsoft-com:vml" xmlns:wp14="http://schemas.microsoft.com/office/word/2010/wordprocessingDrawing" xmlns:wp="http://schemas.openxmlformats.org/drawingml/2006/wordprocessingDrawing" xmlns:w10="urn:schemas-microsoft-com:office:word" xmlns:w="http://schemas.openxmlformats.org/wordprocessingml/2006/main" xmlns:w14="http://schemas.microsoft.com/office/word/2010/wordml" xmlns:w15="http://schemas.microsoft.com/office/word/2012/wordml" xmlns:w16cex="http://schemas.microsoft.com/office/word/2018/wordml/cex" xmlns:w16cid="http://schemas.microsoft.com/office/word/2016/wordml/cid" xmlns:w16="http://schemas.microsoft.com/office/word/2018/wordml" xmlns:w16se="http://schemas.microsoft.com/office/word/2015/wordml/symex" xmlns:wpg="http://schemas.microsoft.com/office/word/2010/wordprocessingGroup" xmlns:wpi="http://schemas.microsoft.com/office/word/2010/wordprocessingInk" xmlns:wne="http://schemas.microsoft.com/office/word/2006/wordml" xmlns:wps="http://schemas.microsoft.com/office/word/2010/wordprocessingShape" mc:Ignorable="w14 w15 w16se w16cid w16 w16cex wp14">
   <w:p>
     <w:pPr>
       <w:pStyle w:val="Footer"/>
@@ -10198,7 +10106,7 @@
 </file>
 
 <file path=word/footer2.xml><?xml version="1.0" encoding="utf-8"?>
-<w:ftr xmlns:wpc="http://schemas.microsoft.com/office/word/2010/wordprocessingCanvas" xmlns:cx="http://schemas.microsoft.com/office/drawing/2014/chartex" xmlns:cx1="http://schemas.microsoft.com/office/drawing/2015/9/8/chartex" xmlns:cx2="http://schemas.microsoft.com/office/drawing/2015/10/21/chartex" xmlns:cx3="http://schemas.microsoft.com/office/drawing/2016/5/9/chartex" xmlns:cx4="http://schemas.microsoft.com/office/drawing/2016/5/10/chartex" xmlns:cx5="http://schemas.microsoft.com/office/drawing/2016/5/11/chartex" xmlns:cx6="http://schemas.microsoft.com/office/drawing/2016/5/12/chartex" xmlns:cx7="http://schemas.microsoft.com/office/drawing/2016/5/13/chartex" xmlns:cx8="http://schemas.microsoft.com/office/drawing/2016/5/14/chartex" xmlns:mc="http://schemas.openxmlformats.org/markup-compatibility/2006" xmlns:aink="http://schemas.microsoft.com/office/drawing/2016/ink" xmlns:am3d="http://schemas.microsoft.com/office/drawing/2017/model3d" xmlns:o="urn:schemas-microsoft-com:office:office" xmlns:r="http://schemas.openxmlformats.org/officeDocument/2006/relationships" xmlns:m="http://schemas.openxmlformats.org/officeDocument/2006/math" xmlns:v="urn:schemas-microsoft-com:vml" xmlns:wp14="http://schemas.microsoft.com/office/word/2010/wordprocessingDrawing" xmlns:wp="http://schemas.openxmlformats.org/drawingml/2006/wordprocessingDrawing" xmlns:w10="urn:schemas-microsoft-com:office:word" xmlns:w="http://schemas.openxmlformats.org/wordprocessingml/2006/main" xmlns:w14="http://schemas.microsoft.com/office/word/2010/wordml" xmlns:w15="http://schemas.microsoft.com/office/word/2012/wordml" xmlns:w16cid="http://schemas.microsoft.com/office/word/2016/wordml/cid" xmlns:w16se="http://schemas.microsoft.com/office/word/2015/wordml/symex" xmlns:wpg="http://schemas.microsoft.com/office/word/2010/wordprocessingGroup" xmlns:wpi="http://schemas.microsoft.com/office/word/2010/wordprocessingInk" xmlns:wne="http://schemas.microsoft.com/office/word/2006/wordml" xmlns:wps="http://schemas.microsoft.com/office/word/2010/wordprocessingShape" mc:Ignorable="w14 w15 w16se w16cid wp14">
+<w:ftr xmlns:wpc="http://schemas.microsoft.com/office/word/2010/wordprocessingCanvas" xmlns:cx="http://schemas.microsoft.com/office/drawing/2014/chartex" xmlns:cx1="http://schemas.microsoft.com/office/drawing/2015/9/8/chartex" xmlns:cx2="http://schemas.microsoft.com/office/drawing/2015/10/21/chartex" xmlns:cx3="http://schemas.microsoft.com/office/drawing/2016/5/9/chartex" xmlns:cx4="http://schemas.microsoft.com/office/drawing/2016/5/10/chartex" xmlns:cx5="http://schemas.microsoft.com/office/drawing/2016/5/11/chartex" xmlns:cx6="http://schemas.microsoft.com/office/drawing/2016/5/12/chartex" xmlns:cx7="http://schemas.microsoft.com/office/drawing/2016/5/13/chartex" xmlns:cx8="http://schemas.microsoft.com/office/drawing/2016/5/14/chartex" xmlns:mc="http://schemas.openxmlformats.org/markup-compatibility/2006" xmlns:aink="http://schemas.microsoft.com/office/drawing/2016/ink" xmlns:am3d="http://schemas.microsoft.com/office/drawing/2017/model3d" xmlns:o="urn:schemas-microsoft-com:office:office" xmlns:r="http://schemas.openxmlformats.org/officeDocument/2006/relationships" xmlns:m="http://schemas.openxmlformats.org/officeDocument/2006/math" xmlns:v="urn:schemas-microsoft-com:vml" xmlns:wp14="http://schemas.microsoft.com/office/word/2010/wordprocessingDrawing" xmlns:wp="http://schemas.openxmlformats.org/drawingml/2006/wordprocessingDrawing" xmlns:w10="urn:schemas-microsoft-com:office:word" xmlns:w="http://schemas.openxmlformats.org/wordprocessingml/2006/main" xmlns:w14="http://schemas.microsoft.com/office/word/2010/wordml" xmlns:w15="http://schemas.microsoft.com/office/word/2012/wordml" xmlns:w16cex="http://schemas.microsoft.com/office/word/2018/wordml/cex" xmlns:w16cid="http://schemas.microsoft.com/office/word/2016/wordml/cid" xmlns:w16="http://schemas.microsoft.com/office/word/2018/wordml" xmlns:w16se="http://schemas.microsoft.com/office/word/2015/wordml/symex" xmlns:wpg="http://schemas.microsoft.com/office/word/2010/wordprocessingGroup" xmlns:wpi="http://schemas.microsoft.com/office/word/2010/wordprocessingInk" xmlns:wne="http://schemas.microsoft.com/office/word/2006/wordml" xmlns:wps="http://schemas.microsoft.com/office/word/2010/wordprocessingShape" mc:Ignorable="w14 w15 w16se w16cid w16 w16cex wp14">
   <w:p>
     <w:pPr>
       <w:pStyle w:val="Footer"/>
@@ -10208,7 +10116,7 @@
 </file>
 
 <file path=word/footer3.xml><?xml version="1.0" encoding="utf-8"?>
-<w:ftr xmlns:wpc="http://schemas.microsoft.com/office/word/2010/wordprocessingCanvas" xmlns:cx="http://schemas.microsoft.com/office/drawing/2014/chartex" xmlns:cx1="http://schemas.microsoft.com/office/drawing/2015/9/8/chartex" xmlns:cx2="http://schemas.microsoft.com/office/drawing/2015/10/21/chartex" xmlns:cx3="http://schemas.microsoft.com/office/drawing/2016/5/9/chartex" xmlns:cx4="http://schemas.microsoft.com/office/drawing/2016/5/10/chartex" xmlns:cx5="http://schemas.microsoft.com/office/drawing/2016/5/11/chartex" xmlns:cx6="http://schemas.microsoft.com/office/drawing/2016/5/12/chartex" xmlns:cx7="http://schemas.microsoft.com/office/drawing/2016/5/13/chartex" xmlns:cx8="http://schemas.microsoft.com/office/drawing/2016/5/14/chartex" xmlns:mc="http://schemas.openxmlformats.org/markup-compatibility/2006" xmlns:aink="http://schemas.microsoft.com/office/drawing/2016/ink" xmlns:am3d="http://schemas.microsoft.com/office/drawing/2017/model3d" xmlns:o="urn:schemas-microsoft-com:office:office" xmlns:r="http://schemas.openxmlformats.org/officeDocument/2006/relationships" xmlns:m="http://schemas.openxmlformats.org/officeDocument/2006/math" xmlns:v="urn:schemas-microsoft-com:vml" xmlns:wp14="http://schemas.microsoft.com/office/word/2010/wordprocessingDrawing" xmlns:wp="http://schemas.openxmlformats.org/drawingml/2006/wordprocessingDrawing" xmlns:w10="urn:schemas-microsoft-com:office:word" xmlns:w="http://schemas.openxmlformats.org/wordprocessingml/2006/main" xmlns:w14="http://schemas.microsoft.com/office/word/2010/wordml" xmlns:w15="http://schemas.microsoft.com/office/word/2012/wordml" xmlns:w16cid="http://schemas.microsoft.com/office/word/2016/wordml/cid" xmlns:w16se="http://schemas.microsoft.com/office/word/2015/wordml/symex" xmlns:wpg="http://schemas.microsoft.com/office/word/2010/wordprocessingGroup" xmlns:wpi="http://schemas.microsoft.com/office/word/2010/wordprocessingInk" xmlns:wne="http://schemas.microsoft.com/office/word/2006/wordml" xmlns:wps="http://schemas.microsoft.com/office/word/2010/wordprocessingShape" mc:Ignorable="w14 w15 w16se w16cid wp14">
+<w:ftr xmlns:wpc="http://schemas.microsoft.com/office/word/2010/wordprocessingCanvas" xmlns:cx="http://schemas.microsoft.com/office/drawing/2014/chartex" xmlns:cx1="http://schemas.microsoft.com/office/drawing/2015/9/8/chartex" xmlns:cx2="http://schemas.microsoft.com/office/drawing/2015/10/21/chartex" xmlns:cx3="http://schemas.microsoft.com/office/drawing/2016/5/9/chartex" xmlns:cx4="http://schemas.microsoft.com/office/drawing/2016/5/10/chartex" xmlns:cx5="http://schemas.microsoft.com/office/drawing/2016/5/11/chartex" xmlns:cx6="http://schemas.microsoft.com/office/drawing/2016/5/12/chartex" xmlns:cx7="http://schemas.microsoft.com/office/drawing/2016/5/13/chartex" xmlns:cx8="http://schemas.microsoft.com/office/drawing/2016/5/14/chartex" xmlns:mc="http://schemas.openxmlformats.org/markup-compatibility/2006" xmlns:aink="http://schemas.microsoft.com/office/drawing/2016/ink" xmlns:am3d="http://schemas.microsoft.com/office/drawing/2017/model3d" xmlns:o="urn:schemas-microsoft-com:office:office" xmlns:r="http://schemas.openxmlformats.org/officeDocument/2006/relationships" xmlns:m="http://schemas.openxmlformats.org/officeDocument/2006/math" xmlns:v="urn:schemas-microsoft-com:vml" xmlns:wp14="http://schemas.microsoft.com/office/word/2010/wordprocessingDrawing" xmlns:wp="http://schemas.openxmlformats.org/drawingml/2006/wordprocessingDrawing" xmlns:w10="urn:schemas-microsoft-com:office:word" xmlns:w="http://schemas.openxmlformats.org/wordprocessingml/2006/main" xmlns:w14="http://schemas.microsoft.com/office/word/2010/wordml" xmlns:w15="http://schemas.microsoft.com/office/word/2012/wordml" xmlns:w16cex="http://schemas.microsoft.com/office/word/2018/wordml/cex" xmlns:w16cid="http://schemas.microsoft.com/office/word/2016/wordml/cid" xmlns:w16="http://schemas.microsoft.com/office/word/2018/wordml" xmlns:w16se="http://schemas.microsoft.com/office/word/2015/wordml/symex" xmlns:wpg="http://schemas.microsoft.com/office/word/2010/wordprocessingGroup" xmlns:wpi="http://schemas.microsoft.com/office/word/2010/wordprocessingInk" xmlns:wne="http://schemas.microsoft.com/office/word/2006/wordml" xmlns:wps="http://schemas.microsoft.com/office/word/2010/wordprocessingShape" mc:Ignorable="w14 w15 w16se w16cid w16 w16cex wp14">
   <w:p>
     <w:pPr>
       <w:pStyle w:val="Footer"/>
@@ -10218,7 +10126,7 @@
 </file>
 
 <file path=word/footnotes.xml><?xml version="1.0" encoding="utf-8"?>
-<w:footnotes xmlns:wpc="http://schemas.microsoft.com/office/word/2010/wordprocessingCanvas" xmlns:cx="http://schemas.microsoft.com/office/drawing/2014/chartex" xmlns:cx1="http://schemas.microsoft.com/office/drawing/2015/9/8/chartex" xmlns:cx2="http://schemas.microsoft.com/office/drawing/2015/10/21/chartex" xmlns:cx3="http://schemas.microsoft.com/office/drawing/2016/5/9/chartex" xmlns:cx4="http://schemas.microsoft.com/office/drawing/2016/5/10/chartex" xmlns:cx5="http://schemas.microsoft.com/office/drawing/2016/5/11/chartex" xmlns:cx6="http://schemas.microsoft.com/office/drawing/2016/5/12/chartex" xmlns:cx7="http://schemas.microsoft.com/office/drawing/2016/5/13/chartex" xmlns:cx8="http://schemas.microsoft.com/office/drawing/2016/5/14/chartex" xmlns:mc="http://schemas.openxmlformats.org/markup-compatibility/2006" xmlns:aink="http://schemas.microsoft.com/office/drawing/2016/ink" xmlns:am3d="http://schemas.microsoft.com/office/drawing/2017/model3d" xmlns:o="urn:schemas-microsoft-com:office:office" xmlns:r="http://schemas.openxmlformats.org/officeDocument/2006/relationships" xmlns:m="http://schemas.openxmlformats.org/officeDocument/2006/math" xmlns:v="urn:schemas-microsoft-com:vml" xmlns:wp14="http://schemas.microsoft.com/office/word/2010/wordprocessingDrawing" xmlns:wp="http://schemas.openxmlformats.org/drawingml/2006/wordprocessingDrawing" xmlns:w10="urn:schemas-microsoft-com:office:word" xmlns:w="http://schemas.openxmlformats.org/wordprocessingml/2006/main" xmlns:w14="http://schemas.microsoft.com/office/word/2010/wordml" xmlns:w15="http://schemas.microsoft.com/office/word/2012/wordml" xmlns:w16cid="http://schemas.microsoft.com/office/word/2016/wordml/cid" xmlns:w16se="http://schemas.microsoft.com/office/word/2015/wordml/symex" xmlns:wpg="http://schemas.microsoft.com/office/word/2010/wordprocessingGroup" xmlns:wpi="http://schemas.microsoft.com/office/word/2010/wordprocessingInk" xmlns:wne="http://schemas.microsoft.com/office/word/2006/wordml" xmlns:wps="http://schemas.microsoft.com/office/word/2010/wordprocessingShape" mc:Ignorable="w14 w15 w16se w16cid wp14">
+<w:footnotes xmlns:wpc="http://schemas.microsoft.com/office/word/2010/wordprocessingCanvas" xmlns:cx="http://schemas.microsoft.com/office/drawing/2014/chartex" xmlns:cx1="http://schemas.microsoft.com/office/drawing/2015/9/8/chartex" xmlns:cx2="http://schemas.microsoft.com/office/drawing/2015/10/21/chartex" xmlns:cx3="http://schemas.microsoft.com/office/drawing/2016/5/9/chartex" xmlns:cx4="http://schemas.microsoft.com/office/drawing/2016/5/10/chartex" xmlns:cx5="http://schemas.microsoft.com/office/drawing/2016/5/11/chartex" xmlns:cx6="http://schemas.microsoft.com/office/drawing/2016/5/12/chartex" xmlns:cx7="http://schemas.microsoft.com/office/drawing/2016/5/13/chartex" xmlns:cx8="http://schemas.microsoft.com/office/drawing/2016/5/14/chartex" xmlns:mc="http://schemas.openxmlformats.org/markup-compatibility/2006" xmlns:aink="http://schemas.microsoft.com/office/drawing/2016/ink" xmlns:am3d="http://schemas.microsoft.com/office/drawing/2017/model3d" xmlns:o="urn:schemas-microsoft-com:office:office" xmlns:r="http://schemas.openxmlformats.org/officeDocument/2006/relationships" xmlns:m="http://schemas.openxmlformats.org/officeDocument/2006/math" xmlns:v="urn:schemas-microsoft-com:vml" xmlns:wp14="http://schemas.microsoft.com/office/word/2010/wordprocessingDrawing" xmlns:wp="http://schemas.openxmlformats.org/drawingml/2006/wordprocessingDrawing" xmlns:w10="urn:schemas-microsoft-com:office:word" xmlns:w="http://schemas.openxmlformats.org/wordprocessingml/2006/main" xmlns:w14="http://schemas.microsoft.com/office/word/2010/wordml" xmlns:w15="http://schemas.microsoft.com/office/word/2012/wordml" xmlns:w16cex="http://schemas.microsoft.com/office/word/2018/wordml/cex" xmlns:w16cid="http://schemas.microsoft.com/office/word/2016/wordml/cid" xmlns:w16="http://schemas.microsoft.com/office/word/2018/wordml" xmlns:w16se="http://schemas.microsoft.com/office/word/2015/wordml/symex" xmlns:wpg="http://schemas.microsoft.com/office/word/2010/wordprocessingGroup" xmlns:wpi="http://schemas.microsoft.com/office/word/2010/wordprocessingInk" xmlns:wne="http://schemas.microsoft.com/office/word/2006/wordml" xmlns:wps="http://schemas.microsoft.com/office/word/2010/wordprocessingShape" mc:Ignorable="w14 w15 w16se w16cid w16 w16cex wp14">
   <w:footnote w:type="separator" w:id="-1">
     <w:p>
       <w:r>
@@ -10237,7 +10145,7 @@
 </file>
 
 <file path=word/header1.xml><?xml version="1.0" encoding="utf-8"?>
-<w:hdr xmlns:wpc="http://schemas.microsoft.com/office/word/2010/wordprocessingCanvas" xmlns:cx="http://schemas.microsoft.com/office/drawing/2014/chartex" xmlns:cx1="http://schemas.microsoft.com/office/drawing/2015/9/8/chartex" xmlns:cx2="http://schemas.microsoft.com/office/drawing/2015/10/21/chartex" xmlns:cx3="http://schemas.microsoft.com/office/drawing/2016/5/9/chartex" xmlns:cx4="http://schemas.microsoft.com/office/drawing/2016/5/10/chartex" xmlns:cx5="http://schemas.microsoft.com/office/drawing/2016/5/11/chartex" xmlns:cx6="http://schemas.microsoft.com/office/drawing/2016/5/12/chartex" xmlns:cx7="http://schemas.microsoft.com/office/drawing/2016/5/13/chartex" xmlns:cx8="http://schemas.microsoft.com/office/drawing/2016/5/14/chartex" xmlns:mc="http://schemas.openxmlformats.org/markup-compatibility/2006" xmlns:aink="http://schemas.microsoft.com/office/drawing/2016/ink" xmlns:am3d="http://schemas.microsoft.com/office/drawing/2017/model3d" xmlns:o="urn:schemas-microsoft-com:office:office" xmlns:r="http://schemas.openxmlformats.org/officeDocument/2006/relationships" xmlns:m="http://schemas.openxmlformats.org/officeDocument/2006/math" xmlns:v="urn:schemas-microsoft-com:vml" xmlns:wp14="http://schemas.microsoft.com/office/word/2010/wordprocessingDrawing" xmlns:wp="http://schemas.openxmlformats.org/drawingml/2006/wordprocessingDrawing" xmlns:w10="urn:schemas-microsoft-com:office:word" xmlns:w="http://schemas.openxmlformats.org/wordprocessingml/2006/main" xmlns:w14="http://schemas.microsoft.com/office/word/2010/wordml" xmlns:w15="http://schemas.microsoft.com/office/word/2012/wordml" xmlns:w16cid="http://schemas.microsoft.com/office/word/2016/wordml/cid" xmlns:w16se="http://schemas.microsoft.com/office/word/2015/wordml/symex" xmlns:wpg="http://schemas.microsoft.com/office/word/2010/wordprocessingGroup" xmlns:wpi="http://schemas.microsoft.com/office/word/2010/wordprocessingInk" xmlns:wne="http://schemas.microsoft.com/office/word/2006/wordml" xmlns:wps="http://schemas.microsoft.com/office/word/2010/wordprocessingShape" mc:Ignorable="w14 w15 w16se w16cid wp14">
+<w:hdr xmlns:wpc="http://schemas.microsoft.com/office/word/2010/wordprocessingCanvas" xmlns:cx="http://schemas.microsoft.com/office/drawing/2014/chartex" xmlns:cx1="http://schemas.microsoft.com/office/drawing/2015/9/8/chartex" xmlns:cx2="http://schemas.microsoft.com/office/drawing/2015/10/21/chartex" xmlns:cx3="http://schemas.microsoft.com/office/drawing/2016/5/9/chartex" xmlns:cx4="http://schemas.microsoft.com/office/drawing/2016/5/10/chartex" xmlns:cx5="http://schemas.microsoft.com/office/drawing/2016/5/11/chartex" xmlns:cx6="http://schemas.microsoft.com/office/drawing/2016/5/12/chartex" xmlns:cx7="http://schemas.microsoft.com/office/drawing/2016/5/13/chartex" xmlns:cx8="http://schemas.microsoft.com/office/drawing/2016/5/14/chartex" xmlns:mc="http://schemas.openxmlformats.org/markup-compatibility/2006" xmlns:aink="http://schemas.microsoft.com/office/drawing/2016/ink" xmlns:am3d="http://schemas.microsoft.com/office/drawing/2017/model3d" xmlns:o="urn:schemas-microsoft-com:office:office" xmlns:r="http://schemas.openxmlformats.org/officeDocument/2006/relationships" xmlns:m="http://schemas.openxmlformats.org/officeDocument/2006/math" xmlns:v="urn:schemas-microsoft-com:vml" xmlns:wp14="http://schemas.microsoft.com/office/word/2010/wordprocessingDrawing" xmlns:wp="http://schemas.openxmlformats.org/drawingml/2006/wordprocessingDrawing" xmlns:w10="urn:schemas-microsoft-com:office:word" xmlns:w="http://schemas.openxmlformats.org/wordprocessingml/2006/main" xmlns:w14="http://schemas.microsoft.com/office/word/2010/wordml" xmlns:w15="http://schemas.microsoft.com/office/word/2012/wordml" xmlns:w16cex="http://schemas.microsoft.com/office/word/2018/wordml/cex" xmlns:w16cid="http://schemas.microsoft.com/office/word/2016/wordml/cid" xmlns:w16="http://schemas.microsoft.com/office/word/2018/wordml" xmlns:w16se="http://schemas.microsoft.com/office/word/2015/wordml/symex" xmlns:wpg="http://schemas.microsoft.com/office/word/2010/wordprocessingGroup" xmlns:wpi="http://schemas.microsoft.com/office/word/2010/wordprocessingInk" xmlns:wne="http://schemas.microsoft.com/office/word/2006/wordml" xmlns:wps="http://schemas.microsoft.com/office/word/2010/wordprocessingShape" mc:Ignorable="w14 w15 w16se w16cid w16 w16cex wp14">
   <w:p>
     <w:pPr>
       <w:pStyle w:val="Header"/>
@@ -10247,7 +10155,7 @@
 </file>
 
 <file path=word/header2.xml><?xml version="1.0" encoding="utf-8"?>
-<w:hdr xmlns:wpc="http://schemas.microsoft.com/office/word/2010/wordprocessingCanvas" xmlns:cx="http://schemas.microsoft.com/office/drawing/2014/chartex" xmlns:cx1="http://schemas.microsoft.com/office/drawing/2015/9/8/chartex" xmlns:cx2="http://schemas.microsoft.com/office/drawing/2015/10/21/chartex" xmlns:cx3="http://schemas.microsoft.com/office/drawing/2016/5/9/chartex" xmlns:cx4="http://schemas.microsoft.com/office/drawing/2016/5/10/chartex" xmlns:cx5="http://schemas.microsoft.com/office/drawing/2016/5/11/chartex" xmlns:cx6="http://schemas.microsoft.com/office/drawing/2016/5/12/chartex" xmlns:cx7="http://schemas.microsoft.com/office/drawing/2016/5/13/chartex" xmlns:cx8="http://schemas.microsoft.com/office/drawing/2016/5/14/chartex" xmlns:mc="http://schemas.openxmlformats.org/markup-compatibility/2006" xmlns:aink="http://schemas.microsoft.com/office/drawing/2016/ink" xmlns:am3d="http://schemas.microsoft.com/office/drawing/2017/model3d" xmlns:o="urn:schemas-microsoft-com:office:office" xmlns:r="http://schemas.openxmlformats.org/officeDocument/2006/relationships" xmlns:m="http://schemas.openxmlformats.org/officeDocument/2006/math" xmlns:v="urn:schemas-microsoft-com:vml" xmlns:wp14="http://schemas.microsoft.com/office/word/2010/wordprocessingDrawing" xmlns:wp="http://schemas.openxmlformats.org/drawingml/2006/wordprocessingDrawing" xmlns:w10="urn:schemas-microsoft-com:office:word" xmlns:w="http://schemas.openxmlformats.org/wordprocessingml/2006/main" xmlns:w14="http://schemas.microsoft.com/office/word/2010/wordml" xmlns:w15="http://schemas.microsoft.com/office/word/2012/wordml" xmlns:w16cid="http://schemas.microsoft.com/office/word/2016/wordml/cid" xmlns:w16se="http://schemas.microsoft.com/office/word/2015/wordml/symex" xmlns:wpg="http://schemas.microsoft.com/office/word/2010/wordprocessingGroup" xmlns:wpi="http://schemas.microsoft.com/office/word/2010/wordprocessingInk" xmlns:wne="http://schemas.microsoft.com/office/word/2006/wordml" xmlns:wps="http://schemas.microsoft.com/office/word/2010/wordprocessingShape" mc:Ignorable="w14 w15 w16se w16cid wp14">
+<w:hdr xmlns:wpc="http://schemas.microsoft.com/office/word/2010/wordprocessingCanvas" xmlns:cx="http://schemas.microsoft.com/office/drawing/2014/chartex" xmlns:cx1="http://schemas.microsoft.com/office/drawing/2015/9/8/chartex" xmlns:cx2="http://schemas.microsoft.com/office/drawing/2015/10/21/chartex" xmlns:cx3="http://schemas.microsoft.com/office/drawing/2016/5/9/chartex" xmlns:cx4="http://schemas.microsoft.com/office/drawing/2016/5/10/chartex" xmlns:cx5="http://schemas.microsoft.com/office/drawing/2016/5/11/chartex" xmlns:cx6="http://schemas.microsoft.com/office/drawing/2016/5/12/chartex" xmlns:cx7="http://schemas.microsoft.com/office/drawing/2016/5/13/chartex" xmlns:cx8="http://schemas.microsoft.com/office/drawing/2016/5/14/chartex" xmlns:mc="http://schemas.openxmlformats.org/markup-compatibility/2006" xmlns:aink="http://schemas.microsoft.com/office/drawing/2016/ink" xmlns:am3d="http://schemas.microsoft.com/office/drawing/2017/model3d" xmlns:o="urn:schemas-microsoft-com:office:office" xmlns:r="http://schemas.openxmlformats.org/officeDocument/2006/relationships" xmlns:m="http://schemas.openxmlformats.org/officeDocument/2006/math" xmlns:v="urn:schemas-microsoft-com:vml" xmlns:wp14="http://schemas.microsoft.com/office/word/2010/wordprocessingDrawing" xmlns:wp="http://schemas.openxmlformats.org/drawingml/2006/wordprocessingDrawing" xmlns:w10="urn:schemas-microsoft-com:office:word" xmlns:w="http://schemas.openxmlformats.org/wordprocessingml/2006/main" xmlns:w14="http://schemas.microsoft.com/office/word/2010/wordml" xmlns:w15="http://schemas.microsoft.com/office/word/2012/wordml" xmlns:w16cex="http://schemas.microsoft.com/office/word/2018/wordml/cex" xmlns:w16cid="http://schemas.microsoft.com/office/word/2016/wordml/cid" xmlns:w16="http://schemas.microsoft.com/office/word/2018/wordml" xmlns:w16se="http://schemas.microsoft.com/office/word/2015/wordml/symex" xmlns:wpg="http://schemas.microsoft.com/office/word/2010/wordprocessingGroup" xmlns:wpi="http://schemas.microsoft.com/office/word/2010/wordprocessingInk" xmlns:wne="http://schemas.microsoft.com/office/word/2006/wordml" xmlns:wps="http://schemas.microsoft.com/office/word/2010/wordprocessingShape" mc:Ignorable="w14 w15 w16se w16cid w16 w16cex wp14">
   <w:p>
     <w:pPr>
       <w:spacing w:after="0" w:line="216" w:lineRule="auto"/>
@@ -10888,7 +10796,7 @@
 </file>
 
 <file path=word/header3.xml><?xml version="1.0" encoding="utf-8"?>
-<w:hdr xmlns:wpc="http://schemas.microsoft.com/office/word/2010/wordprocessingCanvas" xmlns:cx="http://schemas.microsoft.com/office/drawing/2014/chartex" xmlns:cx1="http://schemas.microsoft.com/office/drawing/2015/9/8/chartex" xmlns:cx2="http://schemas.microsoft.com/office/drawing/2015/10/21/chartex" xmlns:cx3="http://schemas.microsoft.com/office/drawing/2016/5/9/chartex" xmlns:cx4="http://schemas.microsoft.com/office/drawing/2016/5/10/chartex" xmlns:cx5="http://schemas.microsoft.com/office/drawing/2016/5/11/chartex" xmlns:cx6="http://schemas.microsoft.com/office/drawing/2016/5/12/chartex" xmlns:cx7="http://schemas.microsoft.com/office/drawing/2016/5/13/chartex" xmlns:cx8="http://schemas.microsoft.com/office/drawing/2016/5/14/chartex" xmlns:mc="http://schemas.openxmlformats.org/markup-compatibility/2006" xmlns:aink="http://schemas.microsoft.com/office/drawing/2016/ink" xmlns:am3d="http://schemas.microsoft.com/office/drawing/2017/model3d" xmlns:o="urn:schemas-microsoft-com:office:office" xmlns:r="http://schemas.openxmlformats.org/officeDocument/2006/relationships" xmlns:m="http://schemas.openxmlformats.org/officeDocument/2006/math" xmlns:v="urn:schemas-microsoft-com:vml" xmlns:wp14="http://schemas.microsoft.com/office/word/2010/wordprocessingDrawing" xmlns:wp="http://schemas.openxmlformats.org/drawingml/2006/wordprocessingDrawing" xmlns:w10="urn:schemas-microsoft-com:office:word" xmlns:w="http://schemas.openxmlformats.org/wordprocessingml/2006/main" xmlns:w14="http://schemas.microsoft.com/office/word/2010/wordml" xmlns:w15="http://schemas.microsoft.com/office/word/2012/wordml" xmlns:w16cid="http://schemas.microsoft.com/office/word/2016/wordml/cid" xmlns:w16se="http://schemas.microsoft.com/office/word/2015/wordml/symex" xmlns:wpg="http://schemas.microsoft.com/office/word/2010/wordprocessingGroup" xmlns:wpi="http://schemas.microsoft.com/office/word/2010/wordprocessingInk" xmlns:wne="http://schemas.microsoft.com/office/word/2006/wordml" xmlns:wps="http://schemas.microsoft.com/office/word/2010/wordprocessingShape" mc:Ignorable="w14 w15 w16se w16cid wp14">
+<w:hdr xmlns:wpc="http://schemas.microsoft.com/office/word/2010/wordprocessingCanvas" xmlns:cx="http://schemas.microsoft.com/office/drawing/2014/chartex" xmlns:cx1="http://schemas.microsoft.com/office/drawing/2015/9/8/chartex" xmlns:cx2="http://schemas.microsoft.com/office/drawing/2015/10/21/chartex" xmlns:cx3="http://schemas.microsoft.com/office/drawing/2016/5/9/chartex" xmlns:cx4="http://schemas.microsoft.com/office/drawing/2016/5/10/chartex" xmlns:cx5="http://schemas.microsoft.com/office/drawing/2016/5/11/chartex" xmlns:cx6="http://schemas.microsoft.com/office/drawing/2016/5/12/chartex" xmlns:cx7="http://schemas.microsoft.com/office/drawing/2016/5/13/chartex" xmlns:cx8="http://schemas.microsoft.com/office/drawing/2016/5/14/chartex" xmlns:mc="http://schemas.openxmlformats.org/markup-compatibility/2006" xmlns:aink="http://schemas.microsoft.com/office/drawing/2016/ink" xmlns:am3d="http://schemas.microsoft.com/office/drawing/2017/model3d" xmlns:o="urn:schemas-microsoft-com:office:office" xmlns:r="http://schemas.openxmlformats.org/officeDocument/2006/relationships" xmlns:m="http://schemas.openxmlformats.org/officeDocument/2006/math" xmlns:v="urn:schemas-microsoft-com:vml" xmlns:wp14="http://schemas.microsoft.com/office/word/2010/wordprocessingDrawing" xmlns:wp="http://schemas.openxmlformats.org/drawingml/2006/wordprocessingDrawing" xmlns:w10="urn:schemas-microsoft-com:office:word" xmlns:w="http://schemas.openxmlformats.org/wordprocessingml/2006/main" xmlns:w14="http://schemas.microsoft.com/office/word/2010/wordml" xmlns:w15="http://schemas.microsoft.com/office/word/2012/wordml" xmlns:w16cex="http://schemas.microsoft.com/office/word/2018/wordml/cex" xmlns:w16cid="http://schemas.microsoft.com/office/word/2016/wordml/cid" xmlns:w16="http://schemas.microsoft.com/office/word/2018/wordml" xmlns:w16se="http://schemas.microsoft.com/office/word/2015/wordml/symex" xmlns:wpg="http://schemas.microsoft.com/office/word/2010/wordprocessingGroup" xmlns:wpi="http://schemas.microsoft.com/office/word/2010/wordprocessingInk" xmlns:wne="http://schemas.microsoft.com/office/word/2006/wordml" xmlns:wps="http://schemas.microsoft.com/office/word/2010/wordprocessingShape" mc:Ignorable="w14 w15 w16se w16cid w16 w16cex wp14">
   <w:p>
     <w:pPr>
       <w:spacing w:line="192" w:lineRule="auto"/>
@@ -11511,7 +11419,6 @@
                                   <w:suppressOverlap/>
                                   <w:jc w:val="center"/>
                                   <w:rPr>
-                                    <w:rFonts w:hint="cs"/>
                                     <w:b/>
                                     <w:bCs/>
                                     <w:sz w:val="20"/>
@@ -11684,7 +11591,6 @@
                                   <w:suppressOverlap/>
                                   <w:jc w:val="center"/>
                                   <w:rPr>
-                                    <w:rFonts w:hint="cs"/>
                                     <w:b/>
                                     <w:bCs/>
                                     <w:sz w:val="20"/>
@@ -11894,7 +11800,11 @@
         </mc:Choice>
         <mc:Fallback>
           <w:pict>
-            <v:shape w14:anchorId="4509EDFF" id="Text Box 6" o:spid="_x0000_s1028" type="#_x0000_t202" style="position:absolute;left:0;text-align:left;margin-left:67.75pt;margin-top:.7pt;width:74.25pt;height:117pt;z-index:251681280;visibility:visible;mso-wrap-style:square;mso-width-percent:0;mso-height-percent:0;mso-wrap-distance-left:9pt;mso-wrap-distance-top:0;mso-wrap-distance-right:9pt;mso-wrap-distance-bottom:0;mso-position-horizontal:absolute;mso-position-horizontal-relative:margin;mso-position-vertical:absolute;mso-position-vertical-relative:text;mso-width-percent:0;mso-height-percent:0;mso-width-relative:margin;mso-height-relative:margin;v-text-anchor:top" o:gfxdata="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" filled="f" stroked="f" strokeweight=".5pt">
+            <v:shapetype w14:anchorId="4509EDFF" id="_x0000_t202" coordsize="21600,21600" o:spt="202" path="m,l,21600r21600,l21600,xe">
+              <v:stroke joinstyle="miter"/>
+              <v:path gradientshapeok="t" o:connecttype="rect"/>
+            </v:shapetype>
+            <v:shape id="Text Box 6" o:spid="_x0000_s1028" type="#_x0000_t202" style="position:absolute;left:0;text-align:left;margin-left:67.75pt;margin-top:.7pt;width:74.25pt;height:117pt;z-index:251681280;visibility:visible;mso-wrap-style:square;mso-width-percent:0;mso-height-percent:0;mso-wrap-distance-left:9pt;mso-wrap-distance-top:0;mso-wrap-distance-right:9pt;mso-wrap-distance-bottom:0;mso-position-horizontal:absolute;mso-position-horizontal-relative:margin;mso-position-vertical:absolute;mso-position-vertical-relative:text;mso-width-percent:0;mso-height-percent:0;mso-width-relative:margin;mso-height-relative:margin;v-text-anchor:top" o:gfxdata="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" filled="f" stroked="f" strokeweight=".5pt">
               <v:textbox>
                 <w:txbxContent>
                   <w:tbl>
@@ -12027,7 +11937,6 @@
                             <w:suppressOverlap/>
                             <w:jc w:val="center"/>
                             <w:rPr>
-                              <w:rFonts w:hint="cs"/>
                               <w:b/>
                               <w:bCs/>
                               <w:sz w:val="20"/>
@@ -12200,7 +12109,6 @@
                             <w:suppressOverlap/>
                             <w:jc w:val="center"/>
                             <w:rPr>
-                              <w:rFonts w:hint="cs"/>
                               <w:b/>
                               <w:bCs/>
                               <w:sz w:val="20"/>
@@ -13987,8 +13895,6 @@
                             </w:rPr>
                             <w:t>جویی در کاغذ تکالیف را یا دو رو پرینت بگیرید و یا از کاغذهای باطله یک رو سفید استفاده کنید.</w:t>
                           </w:r>
-                          <w:bookmarkStart w:id="0" w:name="_GoBack"/>
-                          <w:bookmarkEnd w:id="0"/>
                         </w:p>
                       </w:txbxContent>
                     </wps:txbx>
@@ -14306,7 +14212,7 @@
 </file>
 
 <file path=word/numbering.xml><?xml version="1.0" encoding="utf-8"?>
-<w:numbering xmlns:wpc="http://schemas.microsoft.com/office/word/2010/wordprocessingCanvas" xmlns:cx="http://schemas.microsoft.com/office/drawing/2014/chartex" xmlns:cx1="http://schemas.microsoft.com/office/drawing/2015/9/8/chartex" xmlns:cx2="http://schemas.microsoft.com/office/drawing/2015/10/21/chartex" xmlns:cx3="http://schemas.microsoft.com/office/drawing/2016/5/9/chartex" xmlns:cx4="http://schemas.microsoft.com/office/drawing/2016/5/10/chartex" xmlns:cx5="http://schemas.microsoft.com/office/drawing/2016/5/11/chartex" xmlns:cx6="http://schemas.microsoft.com/office/drawing/2016/5/12/chartex" xmlns:cx7="http://schemas.microsoft.com/office/drawing/2016/5/13/chartex" xmlns:cx8="http://schemas.microsoft.com/office/drawing/2016/5/14/chartex" xmlns:mc="http://schemas.openxmlformats.org/markup-compatibility/2006" xmlns:aink="http://schemas.microsoft.com/office/drawing/2016/ink" xmlns:am3d="http://schemas.microsoft.com/office/drawing/2017/model3d" xmlns:o="urn:schemas-microsoft-com:office:office" xmlns:r="http://schemas.openxmlformats.org/officeDocument/2006/relationships" xmlns:m="http://schemas.openxmlformats.org/officeDocument/2006/math" xmlns:v="urn:schemas-microsoft-com:vml" xmlns:wp14="http://schemas.microsoft.com/office/word/2010/wordprocessingDrawing" xmlns:wp="http://schemas.openxmlformats.org/drawingml/2006/wordprocessingDrawing" xmlns:w10="urn:schemas-microsoft-com:office:word" xmlns:w="http://schemas.openxmlformats.org/wordprocessingml/2006/main" xmlns:w14="http://schemas.microsoft.com/office/word/2010/wordml" xmlns:w15="http://schemas.microsoft.com/office/word/2012/wordml" xmlns:w16cid="http://schemas.microsoft.com/office/word/2016/wordml/cid" xmlns:w16se="http://schemas.microsoft.com/office/word/2015/wordml/symex" xmlns:wpg="http://schemas.microsoft.com/office/word/2010/wordprocessingGroup" xmlns:wpi="http://schemas.microsoft.com/office/word/2010/wordprocessingInk" xmlns:wne="http://schemas.microsoft.com/office/word/2006/wordml" xmlns:wps="http://schemas.microsoft.com/office/word/2010/wordprocessingShape" mc:Ignorable="w14 w15 w16se w16cid wp14">
+<w:numbering xmlns:wpc="http://schemas.microsoft.com/office/word/2010/wordprocessingCanvas" xmlns:cx="http://schemas.microsoft.com/office/drawing/2014/chartex" xmlns:cx1="http://schemas.microsoft.com/office/drawing/2015/9/8/chartex" xmlns:cx2="http://schemas.microsoft.com/office/drawing/2015/10/21/chartex" xmlns:cx3="http://schemas.microsoft.com/office/drawing/2016/5/9/chartex" xmlns:cx4="http://schemas.microsoft.com/office/drawing/2016/5/10/chartex" xmlns:cx5="http://schemas.microsoft.com/office/drawing/2016/5/11/chartex" xmlns:cx6="http://schemas.microsoft.com/office/drawing/2016/5/12/chartex" xmlns:cx7="http://schemas.microsoft.com/office/drawing/2016/5/13/chartex" xmlns:cx8="http://schemas.microsoft.com/office/drawing/2016/5/14/chartex" xmlns:mc="http://schemas.openxmlformats.org/markup-compatibility/2006" xmlns:aink="http://schemas.microsoft.com/office/drawing/2016/ink" xmlns:am3d="http://schemas.microsoft.com/office/drawing/2017/model3d" xmlns:o="urn:schemas-microsoft-com:office:office" xmlns:r="http://schemas.openxmlformats.org/officeDocument/2006/relationships" xmlns:m="http://schemas.openxmlformats.org/officeDocument/2006/math" xmlns:v="urn:schemas-microsoft-com:vml" xmlns:wp14="http://schemas.microsoft.com/office/word/2010/wordprocessingDrawing" xmlns:wp="http://schemas.openxmlformats.org/drawingml/2006/wordprocessingDrawing" xmlns:w10="urn:schemas-microsoft-com:office:word" xmlns:w="http://schemas.openxmlformats.org/wordprocessingml/2006/main" xmlns:w14="http://schemas.microsoft.com/office/word/2010/wordml" xmlns:w15="http://schemas.microsoft.com/office/word/2012/wordml" xmlns:w16cex="http://schemas.microsoft.com/office/word/2018/wordml/cex" xmlns:w16cid="http://schemas.microsoft.com/office/word/2016/wordml/cid" xmlns:w16="http://schemas.microsoft.com/office/word/2018/wordml" xmlns:w16se="http://schemas.microsoft.com/office/word/2015/wordml/symex" xmlns:wpg="http://schemas.microsoft.com/office/word/2010/wordprocessingGroup" xmlns:wpi="http://schemas.microsoft.com/office/word/2010/wordprocessingInk" xmlns:wne="http://schemas.microsoft.com/office/word/2006/wordml" xmlns:wps="http://schemas.microsoft.com/office/word/2010/wordprocessingShape" mc:Ignorable="w14 w15 w16se w16cid w16 w16cex wp14">
   <w:numPicBullet w:numPicBulletId="0">
     <w:pict>
       <v:shapetype id="_x0000_t75" coordsize="21600,21600" o:spt="75" o:preferrelative="t" path="m@4@5l@4@11@9@11@9@5xe" filled="f" stroked="f">
@@ -14328,7 +14234,7 @@
         <v:path o:extrusionok="f" gradientshapeok="t" o:connecttype="rect"/>
         <o:lock v:ext="edit" aspectratio="t"/>
       </v:shapetype>
-      <v:shape id="_x0000_i1107" type="#_x0000_t75" style="width:14.25pt;height:14.25pt" o:bullet="t">
+      <v:shape id="_x0000_i1360" type="#_x0000_t75" style="width:14.25pt;height:14.25pt" o:bullet="t">
         <v:imagedata r:id="rId1" o:title="mso4629"/>
       </v:shape>
     </w:pict>
@@ -18834,7 +18740,7 @@
 </file>
 
 <file path=word/styles.xml><?xml version="1.0" encoding="utf-8"?>
-<w:styles xmlns:mc="http://schemas.openxmlformats.org/markup-compatibility/2006" xmlns:r="http://schemas.openxmlformats.org/officeDocument/2006/relationships" xmlns:w="http://schemas.openxmlformats.org/wordprocessingml/2006/main" xmlns:w14="http://schemas.microsoft.com/office/word/2010/wordml" xmlns:w15="http://schemas.microsoft.com/office/word/2012/wordml" xmlns:w16cid="http://schemas.microsoft.com/office/word/2016/wordml/cid" xmlns:w16se="http://schemas.microsoft.com/office/word/2015/wordml/symex" mc:Ignorable="w14 w15 w16se w16cid">
+<w:styles xmlns:mc="http://schemas.openxmlformats.org/markup-compatibility/2006" xmlns:r="http://schemas.openxmlformats.org/officeDocument/2006/relationships" xmlns:w="http://schemas.openxmlformats.org/wordprocessingml/2006/main" xmlns:w14="http://schemas.microsoft.com/office/word/2010/wordml" xmlns:w15="http://schemas.microsoft.com/office/word/2012/wordml" xmlns:w16cex="http://schemas.microsoft.com/office/word/2018/wordml/cex" xmlns:w16cid="http://schemas.microsoft.com/office/word/2016/wordml/cid" xmlns:w16="http://schemas.microsoft.com/office/word/2018/wordml" xmlns:w16se="http://schemas.microsoft.com/office/word/2015/wordml/symex" mc:Ignorable="w14 w15 w16se w16cid w16 w16cex">
   <w:docDefaults>
     <w:rPrDefault>
       <w:rPr>
@@ -19233,6 +19139,7 @@
   <w:style w:type="character" w:default="1" w:styleId="DefaultParagraphFont">
     <w:name w:val="Default Paragraph Font"/>
     <w:uiPriority w:val="1"/>
+    <w:semiHidden/>
     <w:unhideWhenUsed/>
   </w:style>
   <w:style w:type="table" w:default="1" w:styleId="TableNormal">

</xml_diff>